<commit_message>
was missing the important ability to type ¥
</commit_message>
<xml_diff>
--- a/u18a2.docx
+++ b/u18a2.docx
@@ -1,6 +1,6 @@
 
 <file path=word/document.xml><?xml version="1.0" encoding="utf-8"?>
-<w:document xmlns:wpc="http://schemas.microsoft.com/office/word/2010/wordprocessingCanvas" xmlns:cx="http://schemas.microsoft.com/office/drawing/2014/chartex" xmlns:mc="http://schemas.openxmlformats.org/markup-compatibility/2006" xmlns:o="urn:schemas-microsoft-com:office:office" xmlns:r="http://schemas.openxmlformats.org/officeDocument/2006/relationships" xmlns:m="http://schemas.openxmlformats.org/officeDocument/2006/math" xmlns:v="urn:schemas-microsoft-com:vml" xmlns:wp14="http://schemas.microsoft.com/office/word/2010/wordprocessingDrawing" xmlns:wp="http://schemas.openxmlformats.org/drawingml/2006/wordprocessingDrawing" xmlns:w10="urn:schemas-microsoft-com:office:word" xmlns:w="http://schemas.openxmlformats.org/wordprocessingml/2006/main" xmlns:w14="http://schemas.microsoft.com/office/word/2010/wordml" xmlns:w15="http://schemas.microsoft.com/office/word/2012/wordml" xmlns:w16se="http://schemas.microsoft.com/office/word/2015/wordml/symex" xmlns:wpg="http://schemas.microsoft.com/office/word/2010/wordprocessingGroup" xmlns:wpi="http://schemas.microsoft.com/office/word/2010/wordprocessingInk" xmlns:wne="http://schemas.microsoft.com/office/word/2006/wordml" xmlns:wps="http://schemas.microsoft.com/office/word/2010/wordprocessingShape" mc:Ignorable="w14 w15 w16se wp14">
+<w:document xmlns:wpc="http://schemas.microsoft.com/office/word/2010/wordprocessingCanvas" xmlns:cx="http://schemas.microsoft.com/office/drawing/2014/chartex" xmlns:cx1="http://schemas.microsoft.com/office/drawing/2015/9/8/chartex" xmlns:cx2="http://schemas.microsoft.com/office/drawing/2015/10/21/chartex" xmlns:cx3="http://schemas.microsoft.com/office/drawing/2016/5/9/chartex" xmlns:cx4="http://schemas.microsoft.com/office/drawing/2016/5/10/chartex" xmlns:cx5="http://schemas.microsoft.com/office/drawing/2016/5/11/chartex" xmlns:cx6="http://schemas.microsoft.com/office/drawing/2016/5/12/chartex" xmlns:cx7="http://schemas.microsoft.com/office/drawing/2016/5/13/chartex" xmlns:cx8="http://schemas.microsoft.com/office/drawing/2016/5/14/chartex" xmlns:mc="http://schemas.openxmlformats.org/markup-compatibility/2006" xmlns:o="urn:schemas-microsoft-com:office:office" xmlns:r="http://schemas.openxmlformats.org/officeDocument/2006/relationships" xmlns:m="http://schemas.openxmlformats.org/officeDocument/2006/math" xmlns:v="urn:schemas-microsoft-com:vml" xmlns:wp14="http://schemas.microsoft.com/office/word/2010/wordprocessingDrawing" xmlns:wp="http://schemas.openxmlformats.org/drawingml/2006/wordprocessingDrawing" xmlns:w10="urn:schemas-microsoft-com:office:word" xmlns:w="http://schemas.openxmlformats.org/wordprocessingml/2006/main" xmlns:w14="http://schemas.microsoft.com/office/word/2010/wordml" xmlns:w15="http://schemas.microsoft.com/office/word/2012/wordml" xmlns:w16se="http://schemas.microsoft.com/office/word/2015/wordml/symex" xmlns:wpg="http://schemas.microsoft.com/office/word/2010/wordprocessingGroup" xmlns:wpi="http://schemas.microsoft.com/office/word/2010/wordprocessingInk" xmlns:wne="http://schemas.microsoft.com/office/word/2006/wordml" xmlns:wps="http://schemas.microsoft.com/office/word/2010/wordprocessingShape" mc:Ignorable="w14 w15 w16se wp14">
   <w:body>
     <w:p>
       <w:pPr>
@@ -431,7 +431,15 @@
                         <w:txbxContent>
                           <w:p>
                             <w:r>
-                              <w:t xml:space="preserve">The final table that I created was the Staff table, this contained information about all of the staff that the company would employ. It contains the staff members full name, the last location that they went to do, their unique ID, and their bank account information for getting paid. </w:t>
+                              <w:t xml:space="preserve">The final table that I created was the Staff table, this contained information about </w:t>
+                            </w:r>
+                            <w:proofErr w:type="gramStart"/>
+                            <w:r>
+                              <w:t>all of</w:t>
+                            </w:r>
+                            <w:proofErr w:type="gramEnd"/>
+                            <w:r>
+                              <w:t xml:space="preserve"> the staff that the company would employ. It contains the staff members full name, the last location that they went to do, their unique ID, and their bank account information for getting paid. </w:t>
                             </w:r>
                           </w:p>
                         </w:txbxContent>
@@ -458,7 +466,15 @@
                   <w:txbxContent>
                     <w:p>
                       <w:r>
-                        <w:t xml:space="preserve">The final table that I created was the Staff table, this contained information about all of the staff that the company would employ. It contains the staff members full name, the last location that they went to do, their unique ID, and their bank account information for getting paid. </w:t>
+                        <w:t xml:space="preserve">The final table that I created was the Staff table, this contained information about </w:t>
+                      </w:r>
+                      <w:proofErr w:type="gramStart"/>
+                      <w:r>
+                        <w:t>all of</w:t>
+                      </w:r>
+                      <w:proofErr w:type="gramEnd"/>
+                      <w:r>
+                        <w:t xml:space="preserve"> the staff that the company would employ. It contains the staff members full name, the last location that they went to do, their unique ID, and their bank account information for getting paid. </w:t>
                       </w:r>
                     </w:p>
                   </w:txbxContent>
@@ -578,7 +594,23 @@
                         <w:txbxContent>
                           <w:p>
                             <w:r>
-                              <w:t xml:space="preserve">Here you can see me setting up the relationships between the tables. IN this image I am setting the staff ID from the staff table to match up to the assigned staff to the job table. With this link the staff name and information can be accessed from the job table. </w:t>
+                              <w:t xml:space="preserve">Here you can see me setting up the relationships between the tables. IN this </w:t>
+                            </w:r>
+                            <w:proofErr w:type="gramStart"/>
+                            <w:r>
+                              <w:t>image</w:t>
+                            </w:r>
+                            <w:proofErr w:type="gramEnd"/>
+                            <w:r>
+                              <w:t xml:space="preserve"> I am setting the staff ID from the staff table to match up to the assigned staff to the job table. With this </w:t>
+                            </w:r>
+                            <w:proofErr w:type="gramStart"/>
+                            <w:r>
+                              <w:t>link</w:t>
+                            </w:r>
+                            <w:proofErr w:type="gramEnd"/>
+                            <w:r>
+                              <w:t xml:space="preserve"> the staff name and information can be accessed from the job table. </w:t>
                             </w:r>
                           </w:p>
                         </w:txbxContent>
@@ -605,7 +637,23 @@
                   <w:txbxContent>
                     <w:p>
                       <w:r>
-                        <w:t xml:space="preserve">Here you can see me setting up the relationships between the tables. IN this image I am setting the staff ID from the staff table to match up to the assigned staff to the job table. With this link the staff name and information can be accessed from the job table. </w:t>
+                        <w:t xml:space="preserve">Here you can see me setting up the relationships between the tables. IN this </w:t>
+                      </w:r>
+                      <w:proofErr w:type="gramStart"/>
+                      <w:r>
+                        <w:t>image</w:t>
+                      </w:r>
+                      <w:proofErr w:type="gramEnd"/>
+                      <w:r>
+                        <w:t xml:space="preserve"> I am setting the staff ID from the staff table to match up to the assigned staff to the job table. With this </w:t>
+                      </w:r>
+                      <w:proofErr w:type="gramStart"/>
+                      <w:r>
+                        <w:t>link</w:t>
+                      </w:r>
+                      <w:proofErr w:type="gramEnd"/>
+                      <w:r>
+                        <w:t xml:space="preserve"> the staff name and information can be accessed from the job table. </w:t>
                       </w:r>
                     </w:p>
                   </w:txbxContent>
@@ -1345,7 +1393,15 @@
                         <w:txbxContent>
                           <w:p>
                             <w:r>
-                              <w:t>When you click that text button this window pops up and from here you would actually import the data into the database. Here you need to select the text file that you want to import the data from. You just hit the browse button and find the file and select</w:t>
+                              <w:t xml:space="preserve">When you </w:t>
+                            </w:r>
+                            <w:proofErr w:type="gramStart"/>
+                            <w:r>
+                              <w:t>click</w:t>
+                            </w:r>
+                            <w:proofErr w:type="gramEnd"/>
+                            <w:r>
+                              <w:t xml:space="preserve"> that text button this window pops up and from here you would actually import the data into the database. Here you need to select the text file that you want to import the data from. You just hit the browse button and find the file and select</w:t>
                             </w:r>
                             <w:r>
                               <w:t xml:space="preserve"> import as a new table as that i</w:t>
@@ -1378,7 +1434,15 @@
                   <w:txbxContent>
                     <w:p>
                       <w:r>
-                        <w:t>When you click that text button this window pops up and from here you would actually import the data into the database. Here you need to select the text file that you want to import the data from. You just hit the browse button and find the file and select</w:t>
+                        <w:t xml:space="preserve">When you </w:t>
+                      </w:r>
+                      <w:proofErr w:type="gramStart"/>
+                      <w:r>
+                        <w:t>click</w:t>
+                      </w:r>
+                      <w:proofErr w:type="gramEnd"/>
+                      <w:r>
+                        <w:t xml:space="preserve"> that text button this window pops up and from here you would actually import the data into the database. Here you need to select the text file that you want to import the data from. You just hit the browse button and find the file and select</w:t>
                       </w:r>
                       <w:r>
                         <w:t xml:space="preserve"> import as a new table as that i</w:t>
@@ -1618,7 +1682,15 @@
                         <w:txbxContent>
                           <w:p>
                             <w:r>
-                              <w:t xml:space="preserve">Once you have the file that you want to import the data from you hit next and you get this screen, here you select how the information that you have is actually separated </w:t>
+                              <w:t xml:space="preserve">Once you have the file that you want to import the data from you hit next and you get this screen, here you select how the information that you have is </w:t>
+                            </w:r>
+                            <w:proofErr w:type="gramStart"/>
+                            <w:r>
+                              <w:t>actually separated</w:t>
+                            </w:r>
+                            <w:proofErr w:type="gramEnd"/>
+                            <w:r>
+                              <w:t xml:space="preserve"> </w:t>
                             </w:r>
                             <w:r>
                               <w:t xml:space="preserve">and it will show how it looks. In my case the data is separated by something so I will select that option rather than by fixed size. </w:t>
@@ -1645,7 +1717,15 @@
                   <w:txbxContent>
                     <w:p>
                       <w:r>
-                        <w:t xml:space="preserve">Once you have the file that you want to import the data from you hit next and you get this screen, here you select how the information that you have is actually separated </w:t>
+                        <w:t xml:space="preserve">Once you have the file that you want to import the data from you hit next and you get this screen, here you select how the information that you have is </w:t>
+                      </w:r>
+                      <w:proofErr w:type="gramStart"/>
+                      <w:r>
+                        <w:t>actually separated</w:t>
+                      </w:r>
+                      <w:proofErr w:type="gramEnd"/>
+                      <w:r>
+                        <w:t xml:space="preserve"> </w:t>
                       </w:r>
                       <w:r>
                         <w:t xml:space="preserve">and it will show how it looks. In my case the data is separated by something so I will select that option rather than by fixed size. </w:t>
@@ -1756,7 +1836,15 @@
                         <w:txbxContent>
                           <w:p>
                             <w:r>
-                              <w:t xml:space="preserve">Once you then hot next you have finished the import of the table in the database and so all that is left is to name to table, and in this case I called it “tblCustomers” because it is a table about customer information. </w:t>
+                              <w:t xml:space="preserve">Once you then hot next you have finished the import of the table in the database and so all that is left is to name to table, and in this </w:t>
+                            </w:r>
+                            <w:proofErr w:type="gramStart"/>
+                            <w:r>
+                              <w:t>case</w:t>
+                            </w:r>
+                            <w:proofErr w:type="gramEnd"/>
+                            <w:r>
+                              <w:t xml:space="preserve"> I called it “tblCustomers” because it is a table about customer information. </w:t>
                             </w:r>
                             <w:r>
                               <w:t xml:space="preserve">And that is that data imported into the table tblCustomers. </w:t>
@@ -1783,7 +1871,15 @@
                   <w:txbxContent>
                     <w:p>
                       <w:r>
-                        <w:t xml:space="preserve">Once you then hot next you have finished the import of the table in the database and so all that is left is to name to table, and in this case I called it “tblCustomers” because it is a table about customer information. </w:t>
+                        <w:t xml:space="preserve">Once you then hot next you have finished the import of the table in the database and so all that is left is to name to table, and in this </w:t>
+                      </w:r>
+                      <w:proofErr w:type="gramStart"/>
+                      <w:r>
+                        <w:t>case</w:t>
+                      </w:r>
+                      <w:proofErr w:type="gramEnd"/>
+                      <w:r>
+                        <w:t xml:space="preserve"> I called it “tblCustomers” because it is a table about customer information. </w:t>
                       </w:r>
                       <w:r>
                         <w:t xml:space="preserve">And that is that data imported into the table tblCustomers. </w:t>
@@ -2132,7 +2228,15 @@
                         <w:txbxContent>
                           <w:p>
                             <w:r>
-                              <w:t xml:space="preserve">Here is the form that is auto loaded when the database s open. From this the worker can see the information that they need about an order. With the box at the top the worker can add / edit / view the work orders that are available. In addition to tis there is also a password box that is used to access the private area and allow the worker to change the work orders. From this screen the worker can also click the print button to see what the report would look like </w:t>
+                              <w:t xml:space="preserve">Here is the form that is auto loaded when the database s open. From this the worker can see the information that they need about an order. With the box at the top the worker can add / edit / view the work orders that are available. In addition to tis there is also a password box that is used to access the private area and allow the worker to change the work orders. From this </w:t>
+                            </w:r>
+                            <w:proofErr w:type="gramStart"/>
+                            <w:r>
+                              <w:t>screen</w:t>
+                            </w:r>
+                            <w:proofErr w:type="gramEnd"/>
+                            <w:r>
+                              <w:t xml:space="preserve"> the worker can also click the print button to see what the report would look like </w:t>
                             </w:r>
                             <w:r>
                               <w:t>i</w:t>
@@ -2140,8 +2244,13 @@
                             <w:r>
                               <w:t xml:space="preserve">f they were to print it and then actually print it using the windows print dialog. </w:t>
                             </w:r>
-                            <w:r>
-                              <w:t>Finally there is an option to exit the database when they are done.</w:t>
+                            <w:proofErr w:type="gramStart"/>
+                            <w:r>
+                              <w:t>Finally</w:t>
+                            </w:r>
+                            <w:proofErr w:type="gramEnd"/>
+                            <w:r>
+                              <w:t xml:space="preserve"> there is an option to exit the database when they are done.</w:t>
                             </w:r>
                           </w:p>
                         </w:txbxContent>
@@ -2168,7 +2277,15 @@
                   <w:txbxContent>
                     <w:p>
                       <w:r>
-                        <w:t xml:space="preserve">Here is the form that is auto loaded when the database s open. From this the worker can see the information that they need about an order. With the box at the top the worker can add / edit / view the work orders that are available. In addition to tis there is also a password box that is used to access the private area and allow the worker to change the work orders. From this screen the worker can also click the print button to see what the report would look like </w:t>
+                        <w:t xml:space="preserve">Here is the form that is auto loaded when the database s open. From this the worker can see the information that they need about an order. With the box at the top the worker can add / edit / view the work orders that are available. In addition to tis there is also a password box that is used to access the private area and allow the worker to change the work orders. From this </w:t>
+                      </w:r>
+                      <w:proofErr w:type="gramStart"/>
+                      <w:r>
+                        <w:t>screen</w:t>
+                      </w:r>
+                      <w:proofErr w:type="gramEnd"/>
+                      <w:r>
+                        <w:t xml:space="preserve"> the worker can also click the print button to see what the report would look like </w:t>
                       </w:r>
                       <w:r>
                         <w:t>i</w:t>
@@ -2176,8 +2293,13 @@
                       <w:r>
                         <w:t xml:space="preserve">f they were to print it and then actually print it using the windows print dialog. </w:t>
                       </w:r>
-                      <w:r>
-                        <w:t>Finally there is an option to exit the database when they are done.</w:t>
+                      <w:proofErr w:type="gramStart"/>
+                      <w:r>
+                        <w:t>Finally</w:t>
+                      </w:r>
+                      <w:proofErr w:type="gramEnd"/>
+                      <w:r>
+                        <w:t xml:space="preserve"> there is an option to exit the database when they are done.</w:t>
                       </w:r>
                     </w:p>
                   </w:txbxContent>
@@ -2451,19 +2573,21 @@
                               <w:rPr>
                                 <w:rFonts w:cs="Cambria"/>
                               </w:rPr>
-                              <w:t>a</w:t>
-                            </w:r>
+                              <w:t xml:space="preserve">an input mask to capitalize the initial letter of proper names is </w:t>
+                            </w:r>
+                            <w:proofErr w:type="gramStart"/>
                             <w:r>
                               <w:rPr>
                                 <w:rFonts w:cs="Cambria"/>
                               </w:rPr>
-                              <w:t>n input mask to capitalize the initial letter of proper names</w:t>
-                            </w:r>
+                              <w:t>actually achieved</w:t>
+                            </w:r>
+                            <w:proofErr w:type="gramEnd"/>
                             <w:r>
                               <w:rPr>
                                 <w:rFonts w:cs="Cambria"/>
                               </w:rPr>
-                              <w:t xml:space="preserve"> is actually achieved. </w:t>
+                              <w:t xml:space="preserve">. </w:t>
                             </w:r>
                           </w:p>
                         </w:txbxContent>
@@ -2499,19 +2623,21 @@
                         <w:rPr>
                           <w:rFonts w:cs="Cambria"/>
                         </w:rPr>
-                        <w:t>a</w:t>
-                      </w:r>
+                        <w:t xml:space="preserve">an input mask to capitalize the initial letter of proper names is </w:t>
+                      </w:r>
+                      <w:proofErr w:type="gramStart"/>
                       <w:r>
                         <w:rPr>
                           <w:rFonts w:cs="Cambria"/>
                         </w:rPr>
-                        <w:t>n input mask to capitalize the initial letter of proper names</w:t>
-                      </w:r>
+                        <w:t>actually achieved</w:t>
+                      </w:r>
+                      <w:proofErr w:type="gramEnd"/>
                       <w:r>
                         <w:rPr>
                           <w:rFonts w:cs="Cambria"/>
                         </w:rPr>
-                        <w:t xml:space="preserve"> is actually achieved. </w:t>
+                        <w:t xml:space="preserve">. </w:t>
                       </w:r>
                     </w:p>
                   </w:txbxContent>
@@ -2633,7 +2759,15 @@
                         <w:txbxContent>
                           <w:p>
                             <w:r>
-                              <w:t xml:space="preserve">Finally, the section that is used to search for the date has a date picker as the input, this will ensure that the input will actually be a valid date and will work with the database. </w:t>
+                              <w:t xml:space="preserve">Finally, the section that is used to search for the date has a date picker as the input, this will ensure that the input will </w:t>
+                            </w:r>
+                            <w:proofErr w:type="gramStart"/>
+                            <w:r>
+                              <w:t>actually be</w:t>
+                            </w:r>
+                            <w:proofErr w:type="gramEnd"/>
+                            <w:r>
+                              <w:t xml:space="preserve"> a valid date and will work with the database. </w:t>
                             </w:r>
                           </w:p>
                         </w:txbxContent>
@@ -2657,7 +2791,15 @@
                   <w:txbxContent>
                     <w:p>
                       <w:r>
-                        <w:t xml:space="preserve">Finally, the section that is used to search for the date has a date picker as the input, this will ensure that the input will actually be a valid date and will work with the database. </w:t>
+                        <w:t xml:space="preserve">Finally, the section that is used to search for the date has a date picker as the input, this will ensure that the input will </w:t>
+                      </w:r>
+                      <w:proofErr w:type="gramStart"/>
+                      <w:r>
+                        <w:t>actually be</w:t>
+                      </w:r>
+                      <w:proofErr w:type="gramEnd"/>
+                      <w:r>
+                        <w:t xml:space="preserve"> a valid date and will work with the database. </w:t>
                       </w:r>
                     </w:p>
                   </w:txbxContent>
@@ -2754,13 +2896,7 @@
         <w:rPr>
           <w:rFonts w:ascii="Cambria" w:hAnsi="Cambria" w:cs="Cambria"/>
         </w:rPr>
-        <w:t xml:space="preserve">Perform queries using multiple tables and multiple </w:t>
-      </w:r>
-      <w:r>
-        <w:rPr>
-          <w:rFonts w:ascii="Cambria" w:hAnsi="Cambria" w:cs="Cambria"/>
-        </w:rPr>
-        <w:t>criteria</w:t>
+        <w:t>Perform queries using multiple tables and multiple criteria</w:t>
       </w:r>
     </w:p>
     <w:p>
@@ -2918,7 +3054,15 @@
                         <w:txbxContent>
                           <w:p>
                             <w:r>
-                              <w:t xml:space="preserve">For the first thing, the owner wanted to be able to see the health of his business in a web dashboard with charts, and above you can see just that. Here we have a very basic web dashboard showing a single chart and in this case it is showing two very important different things. Firstly, the blue chart on the background shows the sales that have been made between each price point and as you can see the most profitable range is between the 250 to 550 price point. In addition to this the red line shows the cumulative frequency of the money that has been made at these different points. From just this simple interface the owner will be able to see the </w:t>
+                              <w:t xml:space="preserve">For the first thing, the owner wanted to be able to see the health of his business in a web dashboard with charts, and above you can see just that. Here we have a very basic web dashboard showing a single chart and in this </w:t>
+                            </w:r>
+                            <w:proofErr w:type="gramStart"/>
+                            <w:r>
+                              <w:t>case</w:t>
+                            </w:r>
+                            <w:proofErr w:type="gramEnd"/>
+                            <w:r>
+                              <w:t xml:space="preserve"> it is showing two very important different things. Firstly, the blue chart on the background shows the sales that have been made between each price point and as you can see the most profitable range is between the 250 to 550 price point. In addition to this the red line shows the cumulative frequency of the money that has been made at these different points. From just this simple interface the owner will be able to see the </w:t>
                             </w:r>
                             <w:r>
                               <w:t>health of the company.</w:t>
@@ -2948,7 +3092,15 @@
                   <w:txbxContent>
                     <w:p>
                       <w:r>
-                        <w:t xml:space="preserve">For the first thing, the owner wanted to be able to see the health of his business in a web dashboard with charts, and above you can see just that. Here we have a very basic web dashboard showing a single chart and in this case it is showing two very important different things. Firstly, the blue chart on the background shows the sales that have been made between each price point and as you can see the most profitable range is between the 250 to 550 price point. In addition to this the red line shows the cumulative frequency of the money that has been made at these different points. From just this simple interface the owner will be able to see the </w:t>
+                        <w:t xml:space="preserve">For the first thing, the owner wanted to be able to see the health of his business in a web dashboard with charts, and above you can see just that. Here we have a very basic web dashboard showing a single chart and in this </w:t>
+                      </w:r>
+                      <w:proofErr w:type="gramStart"/>
+                      <w:r>
+                        <w:t>case</w:t>
+                      </w:r>
+                      <w:proofErr w:type="gramEnd"/>
+                      <w:r>
+                        <w:t xml:space="preserve"> it is showing two very important different things. Firstly, the blue chart on the background shows the sales that have been made between each price point and as you can see the most profitable range is between the 250 to 550 price point. In addition to this the red line shows the cumulative frequency of the money that has been made at these different points. From just this simple interface the owner will be able to see the </w:t>
                       </w:r>
                       <w:r>
                         <w:t>health of the company.</w:t>
@@ -3014,7 +3166,15 @@
                         <w:txbxContent>
                           <w:p>
                             <w:r>
-                              <w:t xml:space="preserve">The next thing that the owner would want to see would be the total sales that have been made in this month and the report above is showing that. To do this I simply sorted the data to show only the sales that had been made this month and then generated a report. At the bottom I then added the title of “Total:” and then a box that said “Sum()” and that summed all of the costs in that row which added up to the </w:t>
+                              <w:t>The next thing that the owner would want to see would be the total sales that have been made in this month and the report above is showing that. To do this I simply sorted the data to show only the sales that had been made this month and then generated a report. At the bottom I then added the title of “Total:” and then a box that said “</w:t>
+                            </w:r>
+                            <w:proofErr w:type="gramStart"/>
+                            <w:r>
+                              <w:t>Sum(</w:t>
+                            </w:r>
+                            <w:proofErr w:type="gramEnd"/>
+                            <w:r>
+                              <w:t xml:space="preserve">)” and that summed all of the costs in that row which added up to the </w:t>
                             </w:r>
                             <w:r>
                               <w:t xml:space="preserve">total cost of all the sales for this month. </w:t>
@@ -3050,7 +3210,15 @@
                   <w:txbxContent>
                     <w:p>
                       <w:r>
-                        <w:t xml:space="preserve">The next thing that the owner would want to see would be the total sales that have been made in this month and the report above is showing that. To do this I simply sorted the data to show only the sales that had been made this month and then generated a report. At the bottom I then added the title of “Total:” and then a box that said “Sum()” and that summed all of the costs in that row which added up to the </w:t>
+                        <w:t>The next thing that the owner would want to see would be the total sales that have been made in this month and the report above is showing that. To do this I simply sorted the data to show only the sales that had been made this month and then generated a report. At the bottom I then added the title of “Total:” and then a box that said “</w:t>
+                      </w:r>
+                      <w:proofErr w:type="gramStart"/>
+                      <w:r>
+                        <w:t>Sum(</w:t>
+                      </w:r>
+                      <w:proofErr w:type="gramEnd"/>
+                      <w:r>
+                        <w:t xml:space="preserve">)” and that summed all of the costs in that row which added up to the </w:t>
                       </w:r>
                       <w:r>
                         <w:t xml:space="preserve">total cost of all the sales for this month. </w:t>
@@ -3244,7 +3412,15 @@
                         <w:txbxContent>
                           <w:p>
                             <w:r>
-                              <w:t xml:space="preserve">The next thing that the owner may want to see would be the top 5 customers for their business, this is also a simple task as you would sort by customer and then sort by cost, finally you then merge all of the prices for a customer into one value and display only the top 5. And that is exactly what I have done here above. One side effect of this is that the job ID and requirements fields are shown as the top ones when the merge happens, but when you would display this information these would not be shown so that it ok. As you can see here the most that a single customer has paid is £1,234 and after that £1,223. </w:t>
+                              <w:t xml:space="preserve">The next thing that the owner may want to see would be the top 5 customers for their business, this is also a simple task as you would sort by customer and then sort by cost, finally you then merge </w:t>
+                            </w:r>
+                            <w:proofErr w:type="gramStart"/>
+                            <w:r>
+                              <w:t>all of</w:t>
+                            </w:r>
+                            <w:proofErr w:type="gramEnd"/>
+                            <w:r>
+                              <w:t xml:space="preserve"> the prices for a customer into one value and display only the top 5. And that is exactly what I have done here above. One side effect of this is that the job ID and requirements fields are shown as the top ones when the merge happens, but when you would display this information these would not be shown so that it ok. As you can see here the most that a single customer has paid is £1,234 and after that £1,223. </w:t>
                             </w:r>
                           </w:p>
                         </w:txbxContent>
@@ -3268,7 +3444,15 @@
                   <w:txbxContent>
                     <w:p>
                       <w:r>
-                        <w:t xml:space="preserve">The next thing that the owner may want to see would be the top 5 customers for their business, this is also a simple task as you would sort by customer and then sort by cost, finally you then merge all of the prices for a customer into one value and display only the top 5. And that is exactly what I have done here above. One side effect of this is that the job ID and requirements fields are shown as the top ones when the merge happens, but when you would display this information these would not be shown so that it ok. As you can see here the most that a single customer has paid is £1,234 and after that £1,223. </w:t>
+                        <w:t xml:space="preserve">The next thing that the owner may want to see would be the top 5 customers for their business, this is also a simple task as you would sort by customer and then sort by cost, finally you then merge </w:t>
+                      </w:r>
+                      <w:proofErr w:type="gramStart"/>
+                      <w:r>
+                        <w:t>all of</w:t>
+                      </w:r>
+                      <w:proofErr w:type="gramEnd"/>
+                      <w:r>
+                        <w:t xml:space="preserve"> the prices for a customer into one value and display only the top 5. And that is exactly what I have done here above. One side effect of this is that the job ID and requirements fields are shown as the top ones when the merge happens, but when you would display this information these would not be shown so that it ok. As you can see here the most that a single customer has paid is £1,234 and after that £1,223. </w:t>
                       </w:r>
                     </w:p>
                   </w:txbxContent>
@@ -3388,7 +3572,23 @@
                         <w:txbxContent>
                           <w:p>
                             <w:r>
-                              <w:t xml:space="preserve">The final thing that the owner might want to see would be the staff and who they actually severed or what customer was assigned to what staff member. In this chart I just sorted by staff and the customers followed suit. </w:t>
+                              <w:t xml:space="preserve">The final thing that the owner might want to see would be the staff and who they </w:t>
+                            </w:r>
+                            <w:proofErr w:type="gramStart"/>
+                            <w:r>
+                              <w:t>actually severed</w:t>
+                            </w:r>
+                            <w:proofErr w:type="gramEnd"/>
+                            <w:r>
+                              <w:t xml:space="preserve"> or what customer was assigned to what staff member. In this </w:t>
+                            </w:r>
+                            <w:proofErr w:type="gramStart"/>
+                            <w:r>
+                              <w:t>chart</w:t>
+                            </w:r>
+                            <w:proofErr w:type="gramEnd"/>
+                            <w:r>
+                              <w:t xml:space="preserve"> I just sorted by staff and the customers followed suit. </w:t>
                             </w:r>
                           </w:p>
                         </w:txbxContent>
@@ -3412,7 +3612,23 @@
                   <w:txbxContent>
                     <w:p>
                       <w:r>
-                        <w:t xml:space="preserve">The final thing that the owner might want to see would be the staff and who they actually severed or what customer was assigned to what staff member. In this chart I just sorted by staff and the customers followed suit. </w:t>
+                        <w:t xml:space="preserve">The final thing that the owner might want to see would be the staff and who they </w:t>
+                      </w:r>
+                      <w:proofErr w:type="gramStart"/>
+                      <w:r>
+                        <w:t>actually severed</w:t>
+                      </w:r>
+                      <w:proofErr w:type="gramEnd"/>
+                      <w:r>
+                        <w:t xml:space="preserve"> or what customer was assigned to what staff member. In this </w:t>
+                      </w:r>
+                      <w:proofErr w:type="gramStart"/>
+                      <w:r>
+                        <w:t>chart</w:t>
+                      </w:r>
+                      <w:proofErr w:type="gramEnd"/>
+                      <w:r>
+                        <w:t xml:space="preserve"> I just sorted by staff and the customers followed suit. </w:t>
                       </w:r>
                     </w:p>
                   </w:txbxContent>
@@ -3515,13 +3731,7 @@
         <w:rPr>
           <w:rFonts w:ascii="Cambria" w:hAnsi="Cambria" w:cs="Cambria"/>
         </w:rPr>
-        <w:t xml:space="preserve">Export data to an external </w:t>
-      </w:r>
-      <w:r>
-        <w:rPr>
-          <w:rFonts w:ascii="Cambria" w:hAnsi="Cambria" w:cs="Cambria"/>
-        </w:rPr>
-        <w:t>source</w:t>
+        <w:t>Export data to an external source</w:t>
       </w:r>
     </w:p>
     <w:p>
@@ -3599,7 +3809,15 @@
                               <w:t xml:space="preserve">selected a </w:t>
                             </w:r>
                             <w:r>
-                              <w:t xml:space="preserve">landscape layout due to the fact that the information I will be displaying with the work required is quite long and I want it to fit on one line. After I have selected this I then went to a screen where it asked me about the name of the report and for this I used “order summary” as that it what it is. I then hit finish and that is the report created. </w:t>
+                              <w:t xml:space="preserve">landscape layout </w:t>
+                            </w:r>
+                            <w:proofErr w:type="gramStart"/>
+                            <w:r>
+                              <w:t>due to the fact that</w:t>
+                            </w:r>
+                            <w:proofErr w:type="gramEnd"/>
+                            <w:r>
+                              <w:t xml:space="preserve"> the information I will be displaying with the work required is quite long and I want it to fit on one line. After I have selected this I then went to a screen where it asked me about the name of the report and for this I used “order summary” as that it what it is. I then hit finish and that is the report created. </w:t>
                             </w:r>
                           </w:p>
                         </w:txbxContent>
@@ -3635,7 +3853,15 @@
                         <w:t xml:space="preserve">selected a </w:t>
                       </w:r>
                       <w:r>
-                        <w:t xml:space="preserve">landscape layout due to the fact that the information I will be displaying with the work required is quite long and I want it to fit on one line. After I have selected this I then went to a screen where it asked me about the name of the report and for this I used “order summary” as that it what it is. I then hit finish and that is the report created. </w:t>
+                        <w:t xml:space="preserve">landscape layout </w:t>
+                      </w:r>
+                      <w:proofErr w:type="gramStart"/>
+                      <w:r>
+                        <w:t>due to the fact that</w:t>
+                      </w:r>
+                      <w:proofErr w:type="gramEnd"/>
+                      <w:r>
+                        <w:t xml:space="preserve"> the information I will be displaying with the work required is quite long and I want it to fit on one line. After I have selected this I then went to a screen where it asked me about the name of the report and for this I used “order summary” as that it what it is. I then hit finish and that is the report created. </w:t>
                       </w:r>
                     </w:p>
                   </w:txbxContent>
@@ -3865,7 +4091,21 @@
         <w:rPr>
           <w:rFonts w:ascii="Cambria" w:hAnsi="Cambria" w:cs="Cambria"/>
         </w:rPr>
-        <w:t xml:space="preserve">In this section I will go through and explain how to export data that you have in an access database. In this example I will go through and </w:t>
+        <w:t xml:space="preserve">In this section I will go through and explain how to export data that you have in an access database. In this </w:t>
+      </w:r>
+      <w:proofErr w:type="gramStart"/>
+      <w:r>
+        <w:rPr>
+          <w:rFonts w:ascii="Cambria" w:hAnsi="Cambria" w:cs="Cambria"/>
+        </w:rPr>
+        <w:t>example</w:t>
+      </w:r>
+      <w:proofErr w:type="gramEnd"/>
+      <w:r>
+        <w:rPr>
+          <w:rFonts w:ascii="Cambria" w:hAnsi="Cambria" w:cs="Cambria"/>
+        </w:rPr>
+        <w:t xml:space="preserve"> I will go through and </w:t>
       </w:r>
       <w:r>
         <w:rPr>
@@ -4756,7 +4996,15 @@
                         <w:txbxContent>
                           <w:p>
                             <w:r>
-                              <w:t xml:space="preserve">To start off with, above you can see the basic form that I have created and will be applying all of these features to. As you may be able to see this form already has a custom colour theme applied to it to make the look and feel consistent. To apply the theme all I did was go to the design tab and then on the themes section and clicked on one that would look nice with a few tweaks and that in this case is integral. As you may be able to see this has applied a consistent typeface and colour scheme that goes with the overall design. </w:t>
+                              <w:t xml:space="preserve">To start off with, above you can see the basic form that I have created and will be applying </w:t>
+                            </w:r>
+                            <w:proofErr w:type="gramStart"/>
+                            <w:r>
+                              <w:t>all of these</w:t>
+                            </w:r>
+                            <w:proofErr w:type="gramEnd"/>
+                            <w:r>
+                              <w:t xml:space="preserve"> features to. As you may be able to see this form already has a custom colour theme applied to it to make the look and feel consistent. To apply the theme all I did was go to the design tab and then on the themes section and clicked on one that would look nice with a few tweaks and that in this case is integral. As you may be able to see this has applied a consistent typeface and colour scheme that goes with the overall design. </w:t>
                             </w:r>
                           </w:p>
                         </w:txbxContent>
@@ -4780,7 +5028,15 @@
                   <w:txbxContent>
                     <w:p>
                       <w:r>
-                        <w:t xml:space="preserve">To start off with, above you can see the basic form that I have created and will be applying all of these features to. As you may be able to see this form already has a custom colour theme applied to it to make the look and feel consistent. To apply the theme all I did was go to the design tab and then on the themes section and clicked on one that would look nice with a few tweaks and that in this case is integral. As you may be able to see this has applied a consistent typeface and colour scheme that goes with the overall design. </w:t>
+                        <w:t xml:space="preserve">To start off with, above you can see the basic form that I have created and will be applying </w:t>
+                      </w:r>
+                      <w:proofErr w:type="gramStart"/>
+                      <w:r>
+                        <w:t>all of these</w:t>
+                      </w:r>
+                      <w:proofErr w:type="gramEnd"/>
+                      <w:r>
+                        <w:t xml:space="preserve"> features to. As you may be able to see this form already has a custom colour theme applied to it to make the look and feel consistent. To apply the theme all I did was go to the design tab and then on the themes section and clicked on one that would look nice with a few tweaks and that in this case is integral. As you may be able to see this has applied a consistent typeface and colour scheme that goes with the overall design. </w:t>
                       </w:r>
                     </w:p>
                   </w:txbxContent>
@@ -5870,13 +6126,15 @@
               </w:tabs>
             </w:pPr>
             <w:r>
-              <w:t xml:space="preserve">Adding an </w:t>
+              <w:t xml:space="preserve">Adding </w:t>
             </w:r>
+            <w:proofErr w:type="gramStart"/>
             <w:r>
-              <w:t>with certain work</w:t>
+              <w:t>an</w:t>
             </w:r>
+            <w:proofErr w:type="gramEnd"/>
             <w:r>
-              <w:t xml:space="preserve"> to see if it gets added to the database</w:t>
+              <w:t xml:space="preserve"> with certain work to see if it gets added to the database</w:t>
             </w:r>
           </w:p>
         </w:tc>
@@ -5986,16 +6244,7 @@
               </w:tabs>
             </w:pPr>
             <w:r>
-              <w:t xml:space="preserve">Adding an order </w:t>
-            </w:r>
-            <w:r>
-              <w:t>with a certain credit card number</w:t>
-            </w:r>
-            <w:r>
-              <w:t xml:space="preserve"> to see if it gets added to the database</w:t>
-            </w:r>
-            <w:r>
-              <w:t xml:space="preserve"> and the right table</w:t>
+              <w:t>Adding an order with a certain credit card number to see if it gets added to the database and the right table</w:t>
             </w:r>
           </w:p>
         </w:tc>
@@ -6105,13 +6354,7 @@
               </w:tabs>
             </w:pPr>
             <w:r>
-              <w:t xml:space="preserve">Adding an order </w:t>
-            </w:r>
-            <w:r>
-              <w:t>with a certain customer name</w:t>
-            </w:r>
-            <w:r>
-              <w:t xml:space="preserve"> to see if it gets added to the database</w:t>
+              <w:t>Adding an order with a certain customer name to see if it gets added to the database</w:t>
             </w:r>
           </w:p>
         </w:tc>
@@ -6227,7 +6470,15 @@
               </w:tabs>
             </w:pPr>
             <w:r>
-              <w:t>Creating an order with certain items to see if they will actually show up in the summary box</w:t>
+              <w:t xml:space="preserve">Creating an order with certain items to see if they will </w:t>
+            </w:r>
+            <w:proofErr w:type="gramStart"/>
+            <w:r>
+              <w:t>actually show</w:t>
+            </w:r>
+            <w:proofErr w:type="gramEnd"/>
+            <w:r>
+              <w:t xml:space="preserve"> up in the summary box</w:t>
             </w:r>
           </w:p>
         </w:tc>
@@ -6352,10 +6603,7 @@
               </w:tabs>
             </w:pPr>
             <w:r>
-              <w:t>Report</w:t>
-            </w:r>
-            <w:r>
-              <w:t xml:space="preserve"> is generated</w:t>
+              <w:t>Report is generated</w:t>
             </w:r>
           </w:p>
         </w:tc>
@@ -6560,19 +6808,15 @@
               </w:tabs>
             </w:pPr>
             <w:r>
-              <w:t xml:space="preserve">Checking to see if the report that </w:t>
+              <w:t xml:space="preserve">Checking to see if the report that is for the </w:t>
             </w:r>
+            <w:proofErr w:type="gramStart"/>
             <w:r>
-              <w:t>i</w:t>
+              <w:t>customers</w:t>
             </w:r>
+            <w:proofErr w:type="gramEnd"/>
             <w:r>
-              <w:t xml:space="preserve">s for </w:t>
-            </w:r>
-            <w:r>
-              <w:t>the customers staff</w:t>
-            </w:r>
-            <w:r>
-              <w:t xml:space="preserve"> generates and provides the correct value at the end of it</w:t>
+              <w:t xml:space="preserve"> staff generates and provides the correct value at the end of it</w:t>
             </w:r>
           </w:p>
         </w:tc>
@@ -6946,7 +7190,1134 @@
           <w:sz w:val="24"/>
           <w:szCs w:val="24"/>
         </w:rPr>
-        <w:t>what I</w:t>
+        <w:t xml:space="preserve">what I can improve about it. </w:t>
+      </w:r>
+    </w:p>
+    <w:p>
+      <w:pPr>
+        <w:rPr>
+          <w:rFonts w:cs="Cambria"/>
+          <w:sz w:val="24"/>
+          <w:szCs w:val="24"/>
+        </w:rPr>
+      </w:pPr>
+      <w:r>
+        <w:rPr>
+          <w:rFonts w:cs="Cambria"/>
+          <w:sz w:val="24"/>
+          <w:szCs w:val="24"/>
+        </w:rPr>
+        <w:t xml:space="preserve">Questionnaire: </w:t>
+      </w:r>
+    </w:p>
+    <w:p>
+      <w:pPr>
+        <w:rPr>
+          <w:rFonts w:cs="Cambria"/>
+          <w:sz w:val="24"/>
+          <w:szCs w:val="24"/>
+        </w:rPr>
+      </w:pPr>
+      <w:r>
+        <w:rPr>
+          <w:rFonts w:cs="Cambria" w:hint="cs"/>
+          <w:sz w:val="24"/>
+          <w:szCs w:val="24"/>
+        </w:rPr>
+        <w:t>•</w:t>
+      </w:r>
+      <w:r>
+        <w:rPr>
+          <w:rFonts w:cs="Cambria"/>
+          <w:sz w:val="24"/>
+          <w:szCs w:val="24"/>
+        </w:rPr>
+        <w:t xml:space="preserve"> </w:t>
+      </w:r>
+      <w:r>
+        <w:rPr>
+          <w:rFonts w:cs="Cambria"/>
+          <w:sz w:val="24"/>
+          <w:szCs w:val="24"/>
+        </w:rPr>
+        <w:t>how good was the a</w:t>
+      </w:r>
+      <w:r>
+        <w:rPr>
+          <w:rFonts w:cs="Cambria"/>
+          <w:sz w:val="24"/>
+          <w:szCs w:val="24"/>
+        </w:rPr>
+        <w:t xml:space="preserve">ppearance and legibility </w:t>
+      </w:r>
+      <w:r>
+        <w:rPr>
+          <w:rFonts w:cs="Cambria"/>
+          <w:sz w:val="24"/>
+          <w:szCs w:val="24"/>
+        </w:rPr>
+        <w:t xml:space="preserve">and what did you </w:t>
+      </w:r>
+      <w:r>
+        <w:rPr>
+          <w:rFonts w:cs="Cambria"/>
+          <w:sz w:val="24"/>
+          <w:szCs w:val="24"/>
+        </w:rPr>
+        <w:t xml:space="preserve">think </w:t>
+      </w:r>
+      <w:r>
+        <w:rPr>
+          <w:rFonts w:cs="Cambria"/>
+          <w:sz w:val="24"/>
+          <w:szCs w:val="24"/>
+        </w:rPr>
+        <w:t>of it:</w:t>
+      </w:r>
+    </w:p>
+    <w:p>
+      <w:pPr>
+        <w:rPr>
+          <w:rFonts w:cs="Cambria"/>
+          <w:sz w:val="24"/>
+          <w:szCs w:val="24"/>
+        </w:rPr>
+      </w:pPr>
+      <w:proofErr w:type="gramStart"/>
+      <w:r>
+        <w:rPr>
+          <w:rFonts w:cs="Cambria"/>
+          <w:sz w:val="24"/>
+          <w:szCs w:val="24"/>
+        </w:rPr>
+        <w:t>1  2</w:t>
+      </w:r>
+      <w:proofErr w:type="gramEnd"/>
+      <w:r>
+        <w:rPr>
+          <w:rFonts w:cs="Cambria"/>
+          <w:sz w:val="24"/>
+          <w:szCs w:val="24"/>
+        </w:rPr>
+        <w:t xml:space="preserve">  3  4  5  6  7</w:t>
+      </w:r>
+      <w:r>
+        <w:rPr>
+          <w:rFonts w:cs="Cambria"/>
+          <w:sz w:val="24"/>
+          <w:szCs w:val="24"/>
+        </w:rPr>
+        <w:t xml:space="preserve">  8</w:t>
+      </w:r>
+      <w:r>
+        <w:rPr>
+          <w:rFonts w:cs="Cambria"/>
+          <w:sz w:val="24"/>
+          <w:szCs w:val="24"/>
+        </w:rPr>
+        <w:t xml:space="preserve">  9  10</w:t>
+      </w:r>
+    </w:p>
+    <w:p>
+      <w:pPr>
+        <w:rPr>
+          <w:rFonts w:cs="Cambria"/>
+          <w:sz w:val="24"/>
+          <w:szCs w:val="24"/>
+        </w:rPr>
+      </w:pPr>
+      <w:r>
+        <w:rPr>
+          <w:rFonts w:cs="Cambria"/>
+          <w:sz w:val="24"/>
+          <w:szCs w:val="24"/>
+        </w:rPr>
+        <w:t>The appearance was simple and concise, it did what it needed to do and it did it well</w:t>
+      </w:r>
+    </w:p>
+    <w:p>
+      <w:pPr>
+        <w:rPr>
+          <w:rFonts w:cs="Cambria"/>
+          <w:sz w:val="24"/>
+          <w:szCs w:val="24"/>
+        </w:rPr>
+      </w:pPr>
+      <w:r>
+        <w:rPr>
+          <w:rFonts w:cs="Cambria"/>
+          <w:sz w:val="24"/>
+          <w:szCs w:val="24"/>
+        </w:rPr>
+        <w:t>• how easy can you find</w:t>
+      </w:r>
+      <w:r>
+        <w:rPr>
+          <w:rFonts w:cs="Cambria"/>
+          <w:sz w:val="24"/>
+          <w:szCs w:val="24"/>
+        </w:rPr>
+        <w:t xml:space="preserve"> the functions </w:t>
+      </w:r>
+      <w:r>
+        <w:rPr>
+          <w:rFonts w:cs="Cambria"/>
+          <w:sz w:val="24"/>
+          <w:szCs w:val="24"/>
+        </w:rPr>
+        <w:t xml:space="preserve">that you need </w:t>
+      </w:r>
+    </w:p>
+    <w:p>
+      <w:pPr>
+        <w:rPr>
+          <w:rFonts w:cs="Cambria"/>
+          <w:sz w:val="24"/>
+          <w:szCs w:val="24"/>
+        </w:rPr>
+      </w:pPr>
+      <w:proofErr w:type="gramStart"/>
+      <w:r>
+        <w:rPr>
+          <w:rFonts w:cs="Cambria"/>
+          <w:sz w:val="24"/>
+          <w:szCs w:val="24"/>
+        </w:rPr>
+        <w:t>1  2</w:t>
+      </w:r>
+      <w:proofErr w:type="gramEnd"/>
+      <w:r>
+        <w:rPr>
+          <w:rFonts w:cs="Cambria"/>
+          <w:sz w:val="24"/>
+          <w:szCs w:val="24"/>
+        </w:rPr>
+        <w:t xml:space="preserve">  3  4  5  6  7  8  9  10</w:t>
+      </w:r>
+    </w:p>
+    <w:p>
+      <w:pPr>
+        <w:rPr>
+          <w:rFonts w:cs="Cambria"/>
+          <w:sz w:val="24"/>
+          <w:szCs w:val="24"/>
+        </w:rPr>
+      </w:pPr>
+      <w:proofErr w:type="gramStart"/>
+      <w:r>
+        <w:rPr>
+          <w:rFonts w:cs="Cambria"/>
+          <w:sz w:val="24"/>
+          <w:szCs w:val="24"/>
+        </w:rPr>
+        <w:t>Really easily</w:t>
+      </w:r>
+      <w:proofErr w:type="gramEnd"/>
+      <w:r>
+        <w:rPr>
+          <w:rFonts w:cs="Cambria"/>
+          <w:sz w:val="24"/>
+          <w:szCs w:val="24"/>
+        </w:rPr>
+        <w:t>, as they are all on the same screen and it has most things</w:t>
+      </w:r>
+    </w:p>
+    <w:p>
+      <w:pPr>
+        <w:rPr>
+          <w:rFonts w:cs="Cambria"/>
+          <w:sz w:val="24"/>
+          <w:szCs w:val="24"/>
+        </w:rPr>
+      </w:pPr>
+      <w:r>
+        <w:rPr>
+          <w:rFonts w:cs="Cambria"/>
+          <w:sz w:val="24"/>
+          <w:szCs w:val="24"/>
+        </w:rPr>
+        <w:t>• Does it provide</w:t>
+      </w:r>
+      <w:r>
+        <w:rPr>
+          <w:rFonts w:cs="Cambria"/>
+          <w:sz w:val="24"/>
+          <w:szCs w:val="24"/>
+        </w:rPr>
+        <w:t xml:space="preserve"> all the expected features</w:t>
+      </w:r>
+      <w:r>
+        <w:rPr>
+          <w:rFonts w:cs="Cambria"/>
+          <w:sz w:val="24"/>
+          <w:szCs w:val="24"/>
+        </w:rPr>
+        <w:t xml:space="preserve"> that you would need </w:t>
+      </w:r>
+      <w:r>
+        <w:rPr>
+          <w:rFonts w:cs="Cambria"/>
+          <w:sz w:val="24"/>
+          <w:szCs w:val="24"/>
+        </w:rPr>
+        <w:t xml:space="preserve"> </w:t>
+      </w:r>
+    </w:p>
+    <w:p>
+      <w:pPr>
+        <w:rPr>
+          <w:rFonts w:cs="Cambria"/>
+          <w:sz w:val="24"/>
+          <w:szCs w:val="24"/>
+        </w:rPr>
+      </w:pPr>
+      <w:proofErr w:type="gramStart"/>
+      <w:r>
+        <w:rPr>
+          <w:rFonts w:cs="Cambria"/>
+          <w:sz w:val="24"/>
+          <w:szCs w:val="24"/>
+        </w:rPr>
+        <w:t>1  2</w:t>
+      </w:r>
+      <w:proofErr w:type="gramEnd"/>
+      <w:r>
+        <w:rPr>
+          <w:rFonts w:cs="Cambria"/>
+          <w:sz w:val="24"/>
+          <w:szCs w:val="24"/>
+        </w:rPr>
+        <w:t xml:space="preserve">  3  4  5  6  7  8  9  10</w:t>
+      </w:r>
+    </w:p>
+    <w:p>
+      <w:pPr>
+        <w:rPr>
+          <w:rFonts w:cs="Cambria"/>
+          <w:sz w:val="24"/>
+          <w:szCs w:val="24"/>
+        </w:rPr>
+      </w:pPr>
+      <w:r>
+        <w:rPr>
+          <w:rFonts w:cs="Cambria"/>
+          <w:sz w:val="24"/>
+          <w:szCs w:val="24"/>
+        </w:rPr>
+        <w:t>Yeah, it has everything that could be needed but maybe a few more options</w:t>
+      </w:r>
+    </w:p>
+    <w:p>
+      <w:pPr>
+        <w:rPr>
+          <w:rFonts w:cs="Cambria"/>
+          <w:sz w:val="24"/>
+          <w:szCs w:val="24"/>
+        </w:rPr>
+      </w:pPr>
+      <w:r>
+        <w:rPr>
+          <w:rFonts w:cs="Cambria"/>
+          <w:sz w:val="24"/>
+          <w:szCs w:val="24"/>
+        </w:rPr>
+        <w:t>• do you believe that</w:t>
+      </w:r>
+      <w:r>
+        <w:rPr>
+          <w:rFonts w:cs="Cambria"/>
+          <w:sz w:val="24"/>
+          <w:szCs w:val="24"/>
+        </w:rPr>
+        <w:t xml:space="preserve"> the interface is intuitive </w:t>
+      </w:r>
+    </w:p>
+    <w:p>
+      <w:pPr>
+        <w:rPr>
+          <w:rFonts w:cs="Cambria"/>
+          <w:sz w:val="24"/>
+          <w:szCs w:val="24"/>
+        </w:rPr>
+      </w:pPr>
+      <w:r>
+        <w:rPr>
+          <w:rFonts w:cs="Cambria"/>
+          <w:sz w:val="24"/>
+          <w:szCs w:val="24"/>
+        </w:rPr>
+        <w:t xml:space="preserve">Yes, is really is as you have </w:t>
+      </w:r>
+      <w:proofErr w:type="gramStart"/>
+      <w:r>
+        <w:rPr>
+          <w:rFonts w:cs="Cambria"/>
+          <w:sz w:val="24"/>
+          <w:szCs w:val="24"/>
+        </w:rPr>
+        <w:t>every thing</w:t>
+      </w:r>
+      <w:proofErr w:type="gramEnd"/>
+      <w:r>
+        <w:rPr>
+          <w:rFonts w:cs="Cambria"/>
+          <w:sz w:val="24"/>
+          <w:szCs w:val="24"/>
+        </w:rPr>
+        <w:t xml:space="preserve"> that you could need right there and labelled</w:t>
+      </w:r>
+    </w:p>
+    <w:p>
+      <w:pPr>
+        <w:rPr>
+          <w:rFonts w:cs="Cambria"/>
+          <w:sz w:val="24"/>
+          <w:szCs w:val="24"/>
+        </w:rPr>
+      </w:pPr>
+      <w:r>
+        <w:rPr>
+          <w:rFonts w:cs="Cambria"/>
+          <w:sz w:val="24"/>
+          <w:szCs w:val="24"/>
+        </w:rPr>
+        <w:t>• what is your o</w:t>
+      </w:r>
+      <w:r>
+        <w:rPr>
+          <w:rFonts w:cs="Cambria"/>
+          <w:sz w:val="24"/>
+          <w:szCs w:val="24"/>
+        </w:rPr>
+        <w:t xml:space="preserve">verall satisfaction </w:t>
+      </w:r>
+    </w:p>
+    <w:p>
+      <w:pPr>
+        <w:rPr>
+          <w:rFonts w:cs="Cambria"/>
+          <w:sz w:val="24"/>
+          <w:szCs w:val="24"/>
+        </w:rPr>
+      </w:pPr>
+      <w:proofErr w:type="gramStart"/>
+      <w:r>
+        <w:rPr>
+          <w:rFonts w:cs="Cambria"/>
+          <w:sz w:val="24"/>
+          <w:szCs w:val="24"/>
+        </w:rPr>
+        <w:t>1  2</w:t>
+      </w:r>
+      <w:proofErr w:type="gramEnd"/>
+      <w:r>
+        <w:rPr>
+          <w:rFonts w:cs="Cambria"/>
+          <w:sz w:val="24"/>
+          <w:szCs w:val="24"/>
+        </w:rPr>
+        <w:t xml:space="preserve">  3  4  5  6  7  8  9  10</w:t>
+      </w:r>
+    </w:p>
+    <w:p>
+      <w:pPr>
+        <w:rPr>
+          <w:rFonts w:cs="Cambria"/>
+          <w:sz w:val="24"/>
+          <w:szCs w:val="24"/>
+        </w:rPr>
+      </w:pPr>
+      <w:r>
+        <w:rPr>
+          <w:rFonts w:cs="Cambria"/>
+          <w:sz w:val="24"/>
+          <w:szCs w:val="24"/>
+        </w:rPr>
+        <w:t>• do you have any s</w:t>
+      </w:r>
+      <w:r>
+        <w:rPr>
+          <w:rFonts w:cs="Cambria"/>
+          <w:sz w:val="24"/>
+          <w:szCs w:val="24"/>
+        </w:rPr>
+        <w:t>uggestions for improvement</w:t>
+      </w:r>
+    </w:p>
+    <w:p>
+      <w:pPr>
+        <w:rPr>
+          <w:rFonts w:cs="Cambria"/>
+          <w:sz w:val="24"/>
+          <w:szCs w:val="24"/>
+        </w:rPr>
+      </w:pPr>
+      <w:r>
+        <w:rPr>
+          <w:rFonts w:cs="Cambria"/>
+          <w:sz w:val="24"/>
+          <w:szCs w:val="24"/>
+        </w:rPr>
+        <w:t xml:space="preserve">Only one, maybe add a few more options for ordering the service on the order page, but other than that its good.  </w:t>
+      </w:r>
+    </w:p>
+    <w:p>
+      <w:pPr>
+        <w:rPr>
+          <w:rFonts w:cs="Cambria"/>
+          <w:sz w:val="24"/>
+          <w:szCs w:val="24"/>
+        </w:rPr>
+      </w:pPr>
+      <w:r>
+        <w:rPr>
+          <w:rFonts w:cs="Cambria"/>
+          <w:sz w:val="24"/>
+          <w:szCs w:val="24"/>
+        </w:rPr>
+        <w:br w:type="page"/>
+      </w:r>
+    </w:p>
+    <w:p>
+      <w:pPr>
+        <w:rPr>
+          <w:rFonts w:cs="Cambria"/>
+          <w:sz w:val="24"/>
+          <w:szCs w:val="24"/>
+        </w:rPr>
+      </w:pPr>
+      <w:r>
+        <w:rPr>
+          <w:rFonts w:cs="Cambria"/>
+          <w:sz w:val="24"/>
+          <w:szCs w:val="24"/>
+        </w:rPr>
+        <w:lastRenderedPageBreak/>
+        <w:t xml:space="preserve">In this section I will be explainging how the database that I I have created is fit for purpose and how the it meets the needs of the users of the database </w:t>
+      </w:r>
+    </w:p>
+    <w:p>
+      <w:pPr>
+        <w:rPr>
+          <w:rFonts w:cs="Cambria"/>
+          <w:sz w:val="24"/>
+          <w:szCs w:val="24"/>
+        </w:rPr>
+      </w:pPr>
+      <w:r>
+        <w:rPr>
+          <w:rFonts w:cs="Cambria" w:hint="cs"/>
+          <w:sz w:val="24"/>
+          <w:szCs w:val="24"/>
+        </w:rPr>
+        <w:t>•</w:t>
+      </w:r>
+      <w:r>
+        <w:rPr>
+          <w:rFonts w:cs="Cambria"/>
+          <w:sz w:val="24"/>
+          <w:szCs w:val="24"/>
+        </w:rPr>
+        <w:t xml:space="preserve"> The features you have incorporated specifically to assist both user types </w:t>
+      </w:r>
+    </w:p>
+    <w:p>
+      <w:pPr>
+        <w:rPr>
+          <w:rFonts w:cs="Cambria"/>
+          <w:sz w:val="24"/>
+          <w:szCs w:val="24"/>
+        </w:rPr>
+      </w:pPr>
+      <w:r>
+        <w:rPr>
+          <w:rFonts w:cs="Cambria"/>
+          <w:sz w:val="24"/>
+          <w:szCs w:val="24"/>
+        </w:rPr>
+        <w:t xml:space="preserve">From looking at the database there are many different features that I have added that are there to specifically assist both types of users for the database, Users and Staff. </w:t>
+      </w:r>
+    </w:p>
+    <w:p>
+      <w:pPr>
+        <w:rPr>
+          <w:rFonts w:cs="Cambria"/>
+          <w:sz w:val="24"/>
+          <w:szCs w:val="24"/>
+        </w:rPr>
+      </w:pPr>
+      <w:r>
+        <w:rPr>
+          <w:rFonts w:cs="Cambria"/>
+          <w:sz w:val="24"/>
+          <w:szCs w:val="24"/>
+        </w:rPr>
+        <w:t>Users</w:t>
+      </w:r>
+    </w:p>
+    <w:p>
+      <w:pPr>
+        <w:rPr>
+          <w:rFonts w:cs="Cambria"/>
+          <w:sz w:val="24"/>
+          <w:szCs w:val="24"/>
+        </w:rPr>
+      </w:pPr>
+      <w:r>
+        <w:rPr>
+          <w:rFonts w:cs="Cambria"/>
+          <w:sz w:val="24"/>
+          <w:szCs w:val="24"/>
+        </w:rPr>
+        <w:t xml:space="preserve">The main feature that I have added for the users of the database is the ability to order the service that you need from a form that will then send that information and data into the database ready to be processed. This works by using form that the user can access that they can then input the information for their order. This is </w:t>
+      </w:r>
+      <w:proofErr w:type="gramStart"/>
+      <w:r>
+        <w:rPr>
+          <w:rFonts w:cs="Cambria"/>
+          <w:sz w:val="24"/>
+          <w:szCs w:val="24"/>
+        </w:rPr>
+        <w:t>actually safe</w:t>
+      </w:r>
+      <w:proofErr w:type="gramEnd"/>
+      <w:r>
+        <w:rPr>
+          <w:rFonts w:cs="Cambria"/>
+          <w:sz w:val="24"/>
+          <w:szCs w:val="24"/>
+        </w:rPr>
+        <w:t xml:space="preserve"> as well as it keeps all the information masked that goes into the database so that the information is not of the incorrect format and doesn’t crash the program when they input it.  The main form is made of a few masked input boxes as well as a fully working summary screen and integrated customer signature box online and date selector. This is suited for the user as it allows then to input the information that they need quickly.</w:t>
+      </w:r>
+    </w:p>
+    <w:p>
+      <w:pPr>
+        <w:rPr>
+          <w:rFonts w:cs="Cambria"/>
+          <w:sz w:val="24"/>
+          <w:szCs w:val="24"/>
+        </w:rPr>
+      </w:pPr>
+      <w:r>
+        <w:rPr>
+          <w:rFonts w:cs="Cambria"/>
+          <w:sz w:val="24"/>
+          <w:szCs w:val="24"/>
+        </w:rPr>
+        <w:t>Staff</w:t>
+      </w:r>
+    </w:p>
+    <w:p>
+      <w:pPr>
+        <w:rPr>
+          <w:rFonts w:cs="Cambria"/>
+          <w:sz w:val="24"/>
+          <w:szCs w:val="24"/>
+        </w:rPr>
+      </w:pPr>
+      <w:r>
+        <w:rPr>
+          <w:rFonts w:cs="Cambria"/>
+          <w:sz w:val="24"/>
+          <w:szCs w:val="24"/>
+        </w:rPr>
+        <w:t xml:space="preserve">For the </w:t>
+      </w:r>
+      <w:proofErr w:type="gramStart"/>
+      <w:r>
+        <w:rPr>
+          <w:rFonts w:cs="Cambria"/>
+          <w:sz w:val="24"/>
+          <w:szCs w:val="24"/>
+        </w:rPr>
+        <w:t>staff</w:t>
+      </w:r>
+      <w:proofErr w:type="gramEnd"/>
+      <w:r>
+        <w:rPr>
+          <w:rFonts w:cs="Cambria"/>
+          <w:sz w:val="24"/>
+          <w:szCs w:val="24"/>
+        </w:rPr>
+        <w:t xml:space="preserve"> there is a search feature that will allow the staff member to search for record in the database based on the information in any of the records that are held. </w:t>
+      </w:r>
+      <w:r>
+        <w:rPr>
+          <w:rFonts w:cs="Cambria"/>
+          <w:sz w:val="24"/>
+          <w:szCs w:val="24"/>
+        </w:rPr>
+        <w:t xml:space="preserve">In addition to this there is an integrated edit function that is protected by a password so that only some of the people in the business can edit the customer records. The way that this is done is through a few input boxes, one for each record type, a search button a password box and a summary window. The summary window will show all the results of the filtered results based on the search pattern that you input onto the boxes. Tis suits the needs of the staff as it enables them to see any record that they want with the ability to search for what they want easily, with the ability to change some records for administration purposes.  </w:t>
+      </w:r>
+    </w:p>
+    <w:p>
+      <w:pPr>
+        <w:rPr>
+          <w:rFonts w:cs="Cambria"/>
+          <w:sz w:val="24"/>
+          <w:szCs w:val="24"/>
+        </w:rPr>
+      </w:pPr>
+      <w:r>
+        <w:rPr>
+          <w:rFonts w:cs="Cambria"/>
+          <w:sz w:val="24"/>
+          <w:szCs w:val="24"/>
+        </w:rPr>
+        <w:t xml:space="preserve">• How they will complete tasks using the database </w:t>
+      </w:r>
+    </w:p>
+    <w:p>
+      <w:pPr>
+        <w:rPr>
+          <w:rFonts w:cs="Cambria"/>
+          <w:sz w:val="24"/>
+          <w:szCs w:val="24"/>
+        </w:rPr>
+      </w:pPr>
+      <w:r>
+        <w:rPr>
+          <w:rFonts w:cs="Cambria"/>
+          <w:sz w:val="24"/>
+          <w:szCs w:val="24"/>
+        </w:rPr>
+        <w:t xml:space="preserve">From the screenshots that you can see, that they can do </w:t>
+      </w:r>
+      <w:r>
+        <w:rPr>
+          <w:rFonts w:cs="Cambria"/>
+          <w:sz w:val="24"/>
+          <w:szCs w:val="24"/>
+        </w:rPr>
+        <w:t xml:space="preserve">anything that they need to do with the database </w:t>
+      </w:r>
+      <w:proofErr w:type="gramStart"/>
+      <w:r>
+        <w:rPr>
+          <w:rFonts w:cs="Cambria"/>
+          <w:sz w:val="24"/>
+          <w:szCs w:val="24"/>
+        </w:rPr>
+        <w:t>due to the fact that</w:t>
+      </w:r>
+      <w:proofErr w:type="gramEnd"/>
+      <w:r>
+        <w:rPr>
+          <w:rFonts w:cs="Cambria"/>
+          <w:sz w:val="24"/>
+          <w:szCs w:val="24"/>
+        </w:rPr>
+        <w:t xml:space="preserve"> all of the features have been implemented in some way. From the user </w:t>
+      </w:r>
+      <w:proofErr w:type="gramStart"/>
+      <w:r>
+        <w:rPr>
+          <w:rFonts w:cs="Cambria"/>
+          <w:sz w:val="24"/>
+          <w:szCs w:val="24"/>
+        </w:rPr>
+        <w:t>side</w:t>
+      </w:r>
+      <w:proofErr w:type="gramEnd"/>
+      <w:r>
+        <w:rPr>
+          <w:rFonts w:cs="Cambria"/>
+          <w:sz w:val="24"/>
+          <w:szCs w:val="24"/>
+        </w:rPr>
+        <w:t xml:space="preserve"> they have the ability to create the order that they want by imputing the work that they need done and when it should be done as well as the payment information for the service. Additionally, they also </w:t>
+      </w:r>
+      <w:proofErr w:type="gramStart"/>
+      <w:r>
+        <w:rPr>
+          <w:rFonts w:cs="Cambria"/>
+          <w:sz w:val="24"/>
+          <w:szCs w:val="24"/>
+        </w:rPr>
+        <w:t>have the ability to</w:t>
+      </w:r>
+      <w:proofErr w:type="gramEnd"/>
+      <w:r>
+        <w:rPr>
+          <w:rFonts w:cs="Cambria"/>
+          <w:sz w:val="24"/>
+          <w:szCs w:val="24"/>
+        </w:rPr>
+        <w:t xml:space="preserve"> write down their own signature and preauthorise the payment and make the pipework a lot easier at the end of the process. For the staff </w:t>
+      </w:r>
+      <w:proofErr w:type="gramStart"/>
+      <w:r>
+        <w:rPr>
+          <w:rFonts w:cs="Cambria"/>
+          <w:sz w:val="24"/>
+          <w:szCs w:val="24"/>
+        </w:rPr>
+        <w:t>side</w:t>
+      </w:r>
+      <w:proofErr w:type="gramEnd"/>
+      <w:r>
+        <w:rPr>
+          <w:rFonts w:cs="Cambria"/>
+          <w:sz w:val="24"/>
+          <w:szCs w:val="24"/>
+        </w:rPr>
+        <w:t xml:space="preserve"> they hav</w:t>
+      </w:r>
+      <w:r>
+        <w:rPr>
+          <w:rFonts w:cs="Cambria"/>
+          <w:sz w:val="24"/>
+          <w:szCs w:val="24"/>
+        </w:rPr>
+        <w:t xml:space="preserve">e the ability to search for any of the recorded in the database to see what needs to be done so that they can prepare for this, additionally they have the ability to generate and send reports to users based on things that they order. </w:t>
+      </w:r>
+      <w:proofErr w:type="gramStart"/>
+      <w:r>
+        <w:rPr>
+          <w:rFonts w:cs="Cambria"/>
+          <w:sz w:val="24"/>
+          <w:szCs w:val="24"/>
+        </w:rPr>
+        <w:t>Finally</w:t>
+      </w:r>
+      <w:proofErr w:type="gramEnd"/>
+      <w:r>
+        <w:rPr>
+          <w:rFonts w:cs="Cambria"/>
+          <w:sz w:val="24"/>
+          <w:szCs w:val="24"/>
+        </w:rPr>
+        <w:t xml:space="preserve"> they have the ability to change and edit orders. </w:t>
+      </w:r>
+    </w:p>
+    <w:p>
+      <w:pPr>
+        <w:rPr>
+          <w:rFonts w:cs="Cambria"/>
+          <w:sz w:val="24"/>
+          <w:szCs w:val="24"/>
+        </w:rPr>
+      </w:pPr>
+      <w:r>
+        <w:rPr>
+          <w:rFonts w:cs="Cambria"/>
+          <w:sz w:val="24"/>
+          <w:szCs w:val="24"/>
+        </w:rPr>
+        <w:t xml:space="preserve">• the strengths and weaknesses of your solutions </w:t>
+      </w:r>
+    </w:p>
+    <w:p>
+      <w:pPr>
+        <w:rPr>
+          <w:rFonts w:cs="Cambria"/>
+          <w:sz w:val="24"/>
+          <w:szCs w:val="24"/>
+        </w:rPr>
+      </w:pPr>
+      <w:r>
+        <w:rPr>
+          <w:rFonts w:cs="Cambria"/>
+          <w:sz w:val="24"/>
+          <w:szCs w:val="24"/>
+        </w:rPr>
+        <w:t xml:space="preserve">The main strength with the solution that I have provided is that the </w:t>
+      </w:r>
+      <w:r>
+        <w:rPr>
+          <w:rFonts w:cs="Cambria"/>
+          <w:sz w:val="24"/>
+          <w:szCs w:val="24"/>
+        </w:rPr>
+        <w:t xml:space="preserve">software works </w:t>
+      </w:r>
+      <w:proofErr w:type="gramStart"/>
+      <w:r>
+        <w:rPr>
+          <w:rFonts w:cs="Cambria"/>
+          <w:sz w:val="24"/>
+          <w:szCs w:val="24"/>
+        </w:rPr>
+        <w:t>really well</w:t>
+      </w:r>
+      <w:proofErr w:type="gramEnd"/>
+      <w:r>
+        <w:rPr>
+          <w:rFonts w:cs="Cambria"/>
+          <w:sz w:val="24"/>
+          <w:szCs w:val="24"/>
+        </w:rPr>
+        <w:t xml:space="preserve"> with what the customer needs and it has the ability to get the users signature during </w:t>
+      </w:r>
+      <w:r>
+        <w:rPr>
+          <w:rFonts w:cs="Cambria"/>
+          <w:sz w:val="24"/>
+          <w:szCs w:val="24"/>
+        </w:rPr>
+        <w:lastRenderedPageBreak/>
+        <w:t xml:space="preserve">the ordering process. The reason that this is such a good strength compared to other ordering systems is </w:t>
+      </w:r>
+      <w:proofErr w:type="gramStart"/>
+      <w:r>
+        <w:rPr>
+          <w:rFonts w:cs="Cambria"/>
+          <w:sz w:val="24"/>
+          <w:szCs w:val="24"/>
+        </w:rPr>
+        <w:t>due to the fact that</w:t>
+      </w:r>
+      <w:proofErr w:type="gramEnd"/>
+      <w:r>
+        <w:rPr>
+          <w:rFonts w:cs="Cambria"/>
+          <w:sz w:val="24"/>
+          <w:szCs w:val="24"/>
+        </w:rPr>
+        <w:t xml:space="preserve"> this will save on paperwork that the customer would have to deal with later on in the process. As they signature is already done, when paying for the work after it has been done the signature can be used automatically to sign for the documents so that for the user it is a seamless process.</w:t>
+      </w:r>
+    </w:p>
+    <w:p>
+      <w:pPr>
+        <w:rPr>
+          <w:rFonts w:cs="Cambria"/>
+          <w:sz w:val="24"/>
+          <w:szCs w:val="24"/>
+        </w:rPr>
+      </w:pPr>
+      <w:r>
+        <w:rPr>
+          <w:rFonts w:cs="Cambria"/>
+          <w:sz w:val="24"/>
+          <w:szCs w:val="24"/>
+        </w:rPr>
+        <w:t xml:space="preserve">One weakness that I would say exists is that the I have not yet automated a system to automatically generate reports because some human intervention is required to make sure that it works ok. This would be quite simple thing to </w:t>
+      </w:r>
+      <w:proofErr w:type="gramStart"/>
+      <w:r>
+        <w:rPr>
+          <w:rFonts w:cs="Cambria"/>
+          <w:sz w:val="24"/>
+          <w:szCs w:val="24"/>
+        </w:rPr>
+        <w:t>actually set</w:t>
+      </w:r>
+      <w:proofErr w:type="gramEnd"/>
+      <w:r>
+        <w:rPr>
+          <w:rFonts w:cs="Cambria"/>
+          <w:sz w:val="24"/>
+          <w:szCs w:val="24"/>
+        </w:rPr>
+        <w:t xml:space="preserve"> up but in its current state this is potentially an issue and therefore a weakness of the database. </w:t>
+      </w:r>
+    </w:p>
+    <w:p>
+      <w:pPr>
+        <w:rPr>
+          <w:rFonts w:cs="Cambria"/>
+          <w:sz w:val="24"/>
+          <w:szCs w:val="24"/>
+        </w:rPr>
+      </w:pPr>
+      <w:r>
+        <w:rPr>
+          <w:rFonts w:cs="Cambria"/>
+          <w:sz w:val="24"/>
+          <w:szCs w:val="24"/>
+        </w:rPr>
+        <w:t xml:space="preserve">• Any issues raised and what you would do about them </w:t>
+      </w:r>
+    </w:p>
+    <w:p>
+      <w:pPr>
+        <w:rPr>
+          <w:rFonts w:cs="Cambria"/>
+          <w:sz w:val="24"/>
+          <w:szCs w:val="24"/>
+        </w:rPr>
+      </w:pPr>
+      <w:r>
+        <w:rPr>
+          <w:rFonts w:cs="Cambria"/>
+          <w:sz w:val="24"/>
+          <w:szCs w:val="24"/>
+        </w:rPr>
+        <w:t xml:space="preserve">One issue that was raised was the fact that </w:t>
+      </w:r>
+      <w:r>
+        <w:rPr>
+          <w:rFonts w:cs="Cambria"/>
+          <w:sz w:val="24"/>
+          <w:szCs w:val="24"/>
+        </w:rPr>
+        <w:t xml:space="preserve">on the order form there could have been more options for what the users want, even though the basic minimum is there. For example, one way that I would improve this is that I would include the ability to add in images as to what your garden currently looks like and then a reference image so that the staff have an idea of what you want the site to look like afterwards. This would not be too hard to implement as it would just be storing information about an image in a database, but </w:t>
+      </w:r>
+      <w:proofErr w:type="gramStart"/>
+      <w:r>
+        <w:rPr>
+          <w:rFonts w:cs="Cambria"/>
+          <w:sz w:val="24"/>
+          <w:szCs w:val="24"/>
+        </w:rPr>
+        <w:t>at the moment</w:t>
+      </w:r>
+      <w:proofErr w:type="gramEnd"/>
+      <w:r>
+        <w:rPr>
+          <w:rFonts w:cs="Cambria"/>
+          <w:sz w:val="24"/>
+          <w:szCs w:val="24"/>
+        </w:rPr>
+        <w:t xml:space="preserve"> it is not a feature. This would be a </w:t>
+      </w:r>
+      <w:proofErr w:type="gramStart"/>
+      <w:r>
+        <w:rPr>
+          <w:rFonts w:cs="Cambria"/>
+          <w:sz w:val="24"/>
+          <w:szCs w:val="24"/>
+        </w:rPr>
+        <w:t>really good</w:t>
+      </w:r>
+      <w:proofErr w:type="gramEnd"/>
+      <w:r>
+        <w:rPr>
+          <w:rFonts w:cs="Cambria"/>
+          <w:sz w:val="24"/>
+          <w:szCs w:val="24"/>
+        </w:rPr>
+        <w:t xml:space="preserve"> thing to have due to the fact that it would increase customer satisfaction with the system as they can get it looking exactly how they want It to. With a higher customer </w:t>
+      </w:r>
+      <w:proofErr w:type="gramStart"/>
+      <w:r>
+        <w:rPr>
+          <w:rFonts w:cs="Cambria"/>
+          <w:sz w:val="24"/>
+          <w:szCs w:val="24"/>
+        </w:rPr>
+        <w:t>satisfaction</w:t>
+      </w:r>
+      <w:proofErr w:type="gramEnd"/>
+      <w:r>
+        <w:rPr>
+          <w:rFonts w:cs="Cambria"/>
+          <w:sz w:val="24"/>
+          <w:szCs w:val="24"/>
+        </w:rPr>
+        <w:t xml:space="preserve"> there would be a higher rate of customers into the business and it would grow well. </w:t>
+      </w:r>
+    </w:p>
+    <w:p>
+      <w:pPr>
+        <w:rPr>
+          <w:rFonts w:cs="Cambria"/>
+          <w:sz w:val="24"/>
+          <w:szCs w:val="24"/>
+        </w:rPr>
+      </w:pPr>
+      <w:r>
+        <w:rPr>
+          <w:rFonts w:cs="Cambria"/>
+          <w:sz w:val="24"/>
+          <w:szCs w:val="24"/>
+        </w:rPr>
+        <w:t xml:space="preserve">• How you could have avoided these issues </w:t>
+      </w:r>
+    </w:p>
+    <w:p>
+      <w:pPr>
+        <w:rPr>
+          <w:rFonts w:cs="Cambria"/>
+          <w:sz w:val="24"/>
+          <w:szCs w:val="24"/>
+        </w:rPr>
+      </w:pPr>
+      <w:r>
+        <w:rPr>
+          <w:rFonts w:cs="Cambria"/>
+          <w:sz w:val="24"/>
+          <w:szCs w:val="24"/>
+        </w:rPr>
+        <w:t xml:space="preserve">As mentioned, I would add in some additional features into the database so that it has additional functionality fir the </w:t>
+      </w:r>
+      <w:proofErr w:type="gramStart"/>
+      <w:r>
+        <w:rPr>
+          <w:rFonts w:cs="Cambria"/>
+          <w:sz w:val="24"/>
+          <w:szCs w:val="24"/>
+        </w:rPr>
+        <w:t>user .While</w:t>
+      </w:r>
+      <w:proofErr w:type="gramEnd"/>
+      <w:r>
+        <w:rPr>
+          <w:rFonts w:cs="Cambria"/>
+          <w:sz w:val="24"/>
+          <w:szCs w:val="24"/>
+        </w:rPr>
+        <w:t xml:space="preserve"> the image uploading is one idea, another one might be to send is special request messages so that even more specific things can be uploaded to the database and this would increase customer satisfaction a lot more. The way that this would work is that the customer would attach a note saying how they want certain things to be, like that they only want half the garden done, this way the staff at the company know that they only need to do half the work they are planning and so they can save on resources, making them more money and maybe moving some of these to the customer as this would improve customer satisfaction a lot as well, bringing in more money. </w:t>
+      </w:r>
+    </w:p>
+    <w:p>
+      <w:pPr>
+        <w:rPr>
+          <w:rFonts w:cs="Cambria"/>
+          <w:sz w:val="24"/>
+          <w:szCs w:val="24"/>
+        </w:rPr>
+      </w:pPr>
+      <w:r>
+        <w:rPr>
+          <w:rFonts w:cs="Cambria"/>
+          <w:sz w:val="24"/>
+          <w:szCs w:val="24"/>
+        </w:rPr>
+        <w:t>• How you could improve the database</w:t>
+      </w:r>
+    </w:p>
+    <w:p>
+      <w:pPr>
+        <w:rPr>
+          <w:rFonts w:cs="Cambria"/>
+          <w:sz w:val="24"/>
+          <w:szCs w:val="24"/>
+        </w:rPr>
+      </w:pPr>
+      <w:r>
+        <w:rPr>
+          <w:rFonts w:cs="Cambria"/>
+          <w:sz w:val="24"/>
+          <w:szCs w:val="24"/>
+        </w:rPr>
+        <w:t xml:space="preserve">One way that I could improve the database would be to add in the ability to export different types of data automatically rather than having to manually generating a report </w:t>
+      </w:r>
+      <w:proofErr w:type="gramStart"/>
+      <w:r>
+        <w:rPr>
+          <w:rFonts w:cs="Cambria"/>
+          <w:sz w:val="24"/>
+          <w:szCs w:val="24"/>
+        </w:rPr>
+        <w:t>all of</w:t>
+      </w:r>
+      <w:proofErr w:type="gramEnd"/>
+      <w:r>
+        <w:rPr>
+          <w:rFonts w:cs="Cambria"/>
+          <w:sz w:val="24"/>
+          <w:szCs w:val="24"/>
+        </w:rPr>
+        <w:t xml:space="preserve"> the time that you want to see something in a nice way. This would be a good thing to improve as it would save a lot of time when you are trying to do </w:t>
+      </w:r>
+      <w:r>
+        <w:rPr>
+          <w:rFonts w:cs="Cambria"/>
+          <w:sz w:val="24"/>
+          <w:szCs w:val="24"/>
+        </w:rPr>
+        <w:t>export data and it would increase the productivity of the database</w:t>
       </w:r>
       <w:bookmarkStart w:id="0" w:name="_GoBack"/>
       <w:bookmarkEnd w:id="0"/>
@@ -6956,7 +8327,7 @@
           <w:sz w:val="24"/>
           <w:szCs w:val="24"/>
         </w:rPr>
-        <w:t xml:space="preserve"> can improve about it. </w:t>
+        <w:t xml:space="preserve">. </w:t>
       </w:r>
     </w:p>
     <w:sectPr>
@@ -6970,7 +8341,7 @@
 </file>
 
 <file path=word/numbering.xml><?xml version="1.0" encoding="utf-8"?>
-<w:numbering xmlns:wpc="http://schemas.microsoft.com/office/word/2010/wordprocessingCanvas" xmlns:cx="http://schemas.microsoft.com/office/drawing/2014/chartex" xmlns:mc="http://schemas.openxmlformats.org/markup-compatibility/2006" xmlns:o="urn:schemas-microsoft-com:office:office" xmlns:r="http://schemas.openxmlformats.org/officeDocument/2006/relationships" xmlns:m="http://schemas.openxmlformats.org/officeDocument/2006/math" xmlns:v="urn:schemas-microsoft-com:vml" xmlns:wp14="http://schemas.microsoft.com/office/word/2010/wordprocessingDrawing" xmlns:wp="http://schemas.openxmlformats.org/drawingml/2006/wordprocessingDrawing" xmlns:w10="urn:schemas-microsoft-com:office:word" xmlns:w="http://schemas.openxmlformats.org/wordprocessingml/2006/main" xmlns:w14="http://schemas.microsoft.com/office/word/2010/wordml" xmlns:w15="http://schemas.microsoft.com/office/word/2012/wordml" xmlns:w16se="http://schemas.microsoft.com/office/word/2015/wordml/symex" xmlns:wpg="http://schemas.microsoft.com/office/word/2010/wordprocessingGroup" xmlns:wpi="http://schemas.microsoft.com/office/word/2010/wordprocessingInk" xmlns:wne="http://schemas.microsoft.com/office/word/2006/wordml" xmlns:wps="http://schemas.microsoft.com/office/word/2010/wordprocessingShape" mc:Ignorable="w14 w15 w16se wp14">
+<w:numbering xmlns:wpc="http://schemas.microsoft.com/office/word/2010/wordprocessingCanvas" xmlns:cx="http://schemas.microsoft.com/office/drawing/2014/chartex" xmlns:cx1="http://schemas.microsoft.com/office/drawing/2015/9/8/chartex" xmlns:cx2="http://schemas.microsoft.com/office/drawing/2015/10/21/chartex" xmlns:cx3="http://schemas.microsoft.com/office/drawing/2016/5/9/chartex" xmlns:cx4="http://schemas.microsoft.com/office/drawing/2016/5/10/chartex" xmlns:cx5="http://schemas.microsoft.com/office/drawing/2016/5/11/chartex" xmlns:cx6="http://schemas.microsoft.com/office/drawing/2016/5/12/chartex" xmlns:cx7="http://schemas.microsoft.com/office/drawing/2016/5/13/chartex" xmlns:cx8="http://schemas.microsoft.com/office/drawing/2016/5/14/chartex" xmlns:mc="http://schemas.openxmlformats.org/markup-compatibility/2006" xmlns:o="urn:schemas-microsoft-com:office:office" xmlns:r="http://schemas.openxmlformats.org/officeDocument/2006/relationships" xmlns:m="http://schemas.openxmlformats.org/officeDocument/2006/math" xmlns:v="urn:schemas-microsoft-com:vml" xmlns:wp14="http://schemas.microsoft.com/office/word/2010/wordprocessingDrawing" xmlns:wp="http://schemas.openxmlformats.org/drawingml/2006/wordprocessingDrawing" xmlns:w10="urn:schemas-microsoft-com:office:word" xmlns:w="http://schemas.openxmlformats.org/wordprocessingml/2006/main" xmlns:w14="http://schemas.microsoft.com/office/word/2010/wordml" xmlns:w15="http://schemas.microsoft.com/office/word/2012/wordml" xmlns:w16se="http://schemas.microsoft.com/office/word/2015/wordml/symex" xmlns:wpg="http://schemas.microsoft.com/office/word/2010/wordprocessingGroup" xmlns:wpi="http://schemas.microsoft.com/office/word/2010/wordprocessingInk" xmlns:wne="http://schemas.microsoft.com/office/word/2006/wordml" xmlns:wps="http://schemas.microsoft.com/office/word/2010/wordprocessingShape" mc:Ignorable="w14 w15 w16se wp14">
   <w:abstractNum w:abstractNumId="0" w15:restartNumberingAfterBreak="0">
     <w:nsid w:val="336144D8"/>
     <w:multiLevelType w:val="multilevel"/>
@@ -7143,7 +8514,7 @@
       </w:pPr>
     </w:pPrDefault>
   </w:docDefaults>
-  <w:latentStyles w:defLockedState="0" w:defUIPriority="99" w:defSemiHidden="0" w:defUnhideWhenUsed="0" w:defQFormat="0" w:count="371">
+  <w:latentStyles w:defLockedState="0" w:defUIPriority="99" w:defSemiHidden="0" w:defUnhideWhenUsed="0" w:defQFormat="0" w:count="374">
     <w:lsdException w:name="Normal" w:uiPriority="0" w:qFormat="1"/>
     <w:lsdException w:name="heading 1" w:uiPriority="9" w:qFormat="1"/>
     <w:lsdException w:name="heading 2" w:semiHidden="1" w:uiPriority="9" w:unhideWhenUsed="1" w:qFormat="1"/>
@@ -7249,7 +8620,6 @@
     <w:lsdException w:name="HTML Sample" w:semiHidden="1" w:unhideWhenUsed="1"/>
     <w:lsdException w:name="HTML Typewriter" w:semiHidden="1" w:unhideWhenUsed="1"/>
     <w:lsdException w:name="HTML Variable" w:semiHidden="1" w:unhideWhenUsed="1"/>
-    <w:lsdException w:name="Normal Table" w:semiHidden="1" w:unhideWhenUsed="1"/>
     <w:lsdException w:name="annotation subject" w:semiHidden="1" w:unhideWhenUsed="1"/>
     <w:lsdException w:name="No List" w:semiHidden="1" w:unhideWhenUsed="1"/>
     <w:lsdException w:name="Outline List 1" w:semiHidden="1" w:unhideWhenUsed="1"/>
@@ -7294,7 +8664,6 @@
     <w:lsdException w:name="Table Professional" w:semiHidden="1" w:unhideWhenUsed="1"/>
     <w:lsdException w:name="Table Subtle 1" w:semiHidden="1" w:unhideWhenUsed="1"/>
     <w:lsdException w:name="Table Subtle 2" w:semiHidden="1" w:unhideWhenUsed="1"/>
-    <w:lsdException w:name="Table Web 1" w:semiHidden="1" w:unhideWhenUsed="1"/>
     <w:lsdException w:name="Table Web 2" w:semiHidden="1" w:unhideWhenUsed="1"/>
     <w:lsdException w:name="Table Web 3" w:semiHidden="1" w:unhideWhenUsed="1"/>
     <w:lsdException w:name="Balloon Text" w:semiHidden="1" w:unhideWhenUsed="1"/>
@@ -7515,6 +8884,9 @@
     <w:lsdException w:name="List Table 5 Dark Accent 6" w:uiPriority="50"/>
     <w:lsdException w:name="List Table 6 Colorful Accent 6" w:uiPriority="51"/>
     <w:lsdException w:name="List Table 7 Colorful Accent 6" w:uiPriority="52"/>
+    <w:lsdException w:name="Mention" w:semiHidden="1" w:unhideWhenUsed="1"/>
+    <w:lsdException w:name="Smart Hyperlink" w:semiHidden="1" w:unhideWhenUsed="1"/>
+    <w:lsdException w:name="Hashtag" w:semiHidden="1" w:unhideWhenUsed="1"/>
   </w:latentStyles>
   <w:style w:type="paragraph" w:default="1" w:styleId="Normal">
     <w:name w:val="Normal"/>
@@ -7565,6 +8937,17 @@
         <w:insideV w:val="single" w:sz="4" w:space="0" w:color="auto"/>
       </w:tblBorders>
     </w:tblPr>
+  </w:style>
+  <w:style w:type="paragraph" w:styleId="ListParagraph">
+    <w:name w:val="List Paragraph"/>
+    <w:basedOn w:val="Normal"/>
+    <w:uiPriority w:val="34"/>
+    <w:qFormat/>
+    <w:rsid w:val="00B363DC"/>
+    <w:pPr>
+      <w:ind w:left="720"/>
+      <w:contextualSpacing/>
+    </w:pPr>
   </w:style>
 </w:styles>
 </file>
@@ -7835,7 +9218,7 @@
 </file>
 
 <file path=customXml/itemProps1.xml><?xml version="1.0" encoding="utf-8"?>
-<ds:datastoreItem xmlns:ds="http://schemas.openxmlformats.org/officeDocument/2006/customXml" ds:itemID="{2901CDB5-975B-4429-858A-BBD2A6C8D34C}">
+<ds:datastoreItem xmlns:ds="http://schemas.openxmlformats.org/officeDocument/2006/customXml" ds:itemID="{C7C162BE-0E96-4BFF-8B65-E33320D99D2F}">
   <ds:schemaRefs>
     <ds:schemaRef ds:uri="http://schemas.openxmlformats.org/officeDocument/2006/bibliography"/>
   </ds:schemaRefs>

</xml_diff>